<commit_message>
Adding Test file, README updated
</commit_message>
<xml_diff>
--- a/README_PART_A.docx
+++ b/README_PART_A.docx
@@ -59,7 +59,15 @@
           <w:bCs/>
           <w:lang w:val="en-US"/>
         </w:rPr>
-        <w:t>Requirement:</w:t>
+        <w:t>PURPOSE</w:t>
+      </w:r>
+      <w:r>
+        <w:rPr>
+          <w:b/>
+          <w:bCs/>
+          <w:lang w:val="en-US"/>
+        </w:rPr>
+        <w:t>:</w:t>
       </w:r>
     </w:p>
     <w:p>
@@ -75,12 +83,6 @@
       </w:pPr>
       <w:r>
         <w:rPr>
-          <w:lang w:val="en-US"/>
-        </w:rPr>
-        <w:t xml:space="preserve">Create a </w:t>
-      </w:r>
-      <w:r>
-        <w:rPr>
           <w:b/>
           <w:bCs/>
           <w:lang w:val="en-US"/>
@@ -91,7 +93,35 @@
         <w:rPr>
           <w:lang w:val="en-US"/>
         </w:rPr>
-        <w:t>which displays movies in command-line according to different options</w:t>
+        <w:t>describes the design choices made in our Java implementation </w:t>
+      </w:r>
+      <w:r>
+        <w:rPr>
+          <w:lang w:val="en-US"/>
+        </w:rPr>
+        <w:t>which</w:t>
+      </w:r>
+      <w:r>
+        <w:rPr>
+          <w:rFonts w:ascii="Segoe UI" w:hAnsi="Segoe UI" w:cs="Segoe UI"/>
+          <w:color w:val="091E42"/>
+          <w:sz w:val="21"/>
+          <w:szCs w:val="21"/>
+          <w:shd w:val="clear" w:color="auto" w:fill="FFFFFF"/>
+        </w:rPr>
+        <w:t xml:space="preserve"> </w:t>
+      </w:r>
+      <w:r>
+        <w:rPr>
+          <w:lang w:val="en-US"/>
+        </w:rPr>
+        <w:t xml:space="preserve">displays movies in command-line according to </w:t>
+      </w:r>
+      <w:r>
+        <w:rPr>
+          <w:lang w:val="en-US"/>
+        </w:rPr>
+        <w:t>choices</w:t>
       </w:r>
       <w:r>
         <w:rPr>
@@ -115,24 +145,88 @@
         <w:rPr>
           <w:lang w:val="en-US"/>
         </w:rPr>
-        <w:t>The App makes us easier to find movies using various choice feasible to the user.</w:t>
-      </w:r>
-    </w:p>
-    <w:p>
-      <w:pPr>
-        <w:rPr>
-          <w:b/>
-          <w:bCs/>
-          <w:lang w:val="en-US"/>
-        </w:rPr>
-      </w:pPr>
-      <w:r>
-        <w:rPr>
-          <w:b/>
-          <w:bCs/>
-          <w:lang w:val="en-US"/>
-        </w:rPr>
-        <w:t>Features:</w:t>
+        <w:t>Th</w:t>
+      </w:r>
+      <w:r>
+        <w:rPr>
+          <w:lang w:val="en-US"/>
+        </w:rPr>
+        <w:t>is</w:t>
+      </w:r>
+      <w:r>
+        <w:rPr>
+          <w:lang w:val="en-US"/>
+        </w:rPr>
+        <w:t xml:space="preserve"> App makes us</w:t>
+      </w:r>
+      <w:r>
+        <w:rPr>
+          <w:lang w:val="en-US"/>
+        </w:rPr>
+        <w:t>er</w:t>
+      </w:r>
+      <w:r>
+        <w:rPr>
+          <w:lang w:val="en-US"/>
+        </w:rPr>
+        <w:t xml:space="preserve"> easier to </w:t>
+      </w:r>
+      <w:r>
+        <w:rPr>
+          <w:lang w:val="en-US"/>
+        </w:rPr>
+        <w:t>fetch</w:t>
+      </w:r>
+      <w:r>
+        <w:rPr>
+          <w:lang w:val="en-US"/>
+        </w:rPr>
+        <w:t xml:space="preserve"> movies </w:t>
+      </w:r>
+      <w:r>
+        <w:rPr>
+          <w:lang w:val="en-US"/>
+        </w:rPr>
+        <w:t>according to his/ her selection criteria</w:t>
+      </w:r>
+      <w:r>
+        <w:rPr>
+          <w:lang w:val="en-US"/>
+        </w:rPr>
+        <w:t>.</w:t>
+      </w:r>
+    </w:p>
+    <w:p>
+      <w:pPr>
+        <w:pStyle w:val="ListParagraph"/>
+        <w:rPr>
+          <w:lang w:val="en-US"/>
+        </w:rPr>
+      </w:pPr>
+    </w:p>
+    <w:p>
+      <w:pPr>
+        <w:rPr>
+          <w:b/>
+          <w:bCs/>
+          <w:lang w:val="en-US"/>
+        </w:rPr>
+      </w:pPr>
+      <w:r>
+        <w:rPr>
+          <w:b/>
+          <w:bCs/>
+          <w:lang w:val="en-US"/>
+        </w:rPr>
+        <w:t>FEATURES</w:t>
+      </w:r>
+      <w:r>
+        <w:rPr>
+          <w:b/>
+          <w:bCs/>
+          <w:lang w:val="en-US"/>
+        </w:rPr>
+        <w:t>:</w:t>
       </w:r>
     </w:p>
     <w:p>
@@ -150,13 +244,27 @@
         <w:rPr>
           <w:lang w:val="en-US"/>
         </w:rPr>
-        <w:t xml:space="preserve">The different options include </w:t>
-      </w:r>
-      <w:r>
-        <w:rPr>
-          <w:lang w:val="en-US"/>
-        </w:rPr>
-        <w:t>displaying movies in command-line using Genre, Actor, Title, Year, Rating.</w:t>
+        <w:t xml:space="preserve">The </w:t>
+      </w:r>
+      <w:r>
+        <w:rPr>
+          <w:b/>
+          <w:bCs/>
+          <w:lang w:val="en-US"/>
+        </w:rPr>
+        <w:t>Movie Review App</w:t>
+      </w:r>
+      <w:r>
+        <w:rPr>
+          <w:lang w:val="en-US"/>
+        </w:rPr>
+        <w:t xml:space="preserve"> is a Java implementation </w:t>
+      </w:r>
+      <w:r>
+        <w:rPr>
+          <w:lang w:val="en-US"/>
+        </w:rPr>
+        <w:t xml:space="preserve">which consists of data source and actions performed based on users choice. </w:t>
       </w:r>
     </w:p>
     <w:p>
@@ -174,7 +282,67 @@
         <w:rPr>
           <w:lang w:val="en-US"/>
         </w:rPr>
-        <w:t>The Genre includes sub-options like Action, Drama, Comedy, Action, Sci-fi where user can select an option and know the information based on the same.</w:t>
+        <w:t xml:space="preserve">The </w:t>
+      </w:r>
+      <w:r>
+        <w:rPr>
+          <w:lang w:val="en-US"/>
+        </w:rPr>
+        <w:t xml:space="preserve">app </w:t>
+      </w:r>
+      <w:r>
+        <w:rPr>
+          <w:lang w:val="en-US"/>
+        </w:rPr>
+        <w:t>contains</w:t>
+      </w:r>
+      <w:r>
+        <w:rPr>
+          <w:lang w:val="en-US"/>
+        </w:rPr>
+        <w:t xml:space="preserve"> </w:t>
+      </w:r>
+      <w:r>
+        <w:rPr>
+          <w:lang w:val="en-US"/>
+        </w:rPr>
+        <w:t>main menu</w:t>
+      </w:r>
+      <w:r>
+        <w:rPr>
+          <w:lang w:val="en-US"/>
+        </w:rPr>
+        <w:t xml:space="preserve"> options </w:t>
+      </w:r>
+      <w:r>
+        <w:rPr>
+          <w:lang w:val="en-US"/>
+        </w:rPr>
+        <w:t xml:space="preserve">which </w:t>
+      </w:r>
+      <w:r>
+        <w:rPr>
+          <w:lang w:val="en-US"/>
+        </w:rPr>
+        <w:t xml:space="preserve">include </w:t>
+      </w:r>
+      <w:r>
+        <w:rPr>
+          <w:lang w:val="en-US"/>
+        </w:rPr>
+        <w:t xml:space="preserve">displaying movies in command-line </w:t>
+      </w:r>
+      <w:r>
+        <w:rPr>
+          <w:lang w:val="en-US"/>
+        </w:rPr>
+        <w:t>by</w:t>
+      </w:r>
+      <w:r>
+        <w:rPr>
+          <w:lang w:val="en-US"/>
+        </w:rPr>
+        <w:t xml:space="preserve"> Genre, Actor, Title, Year, Rating.</w:t>
       </w:r>
     </w:p>
     <w:p>
@@ -192,73 +360,235 @@
         <w:rPr>
           <w:lang w:val="en-US"/>
         </w:rPr>
-        <w:t>It’s a user-friendly app which gives information just by entering the options as needed.</w:t>
-      </w:r>
-    </w:p>
-    <w:p>
-      <w:pPr>
-        <w:rPr>
-          <w:lang w:val="en-US"/>
-        </w:rPr>
-      </w:pPr>
-    </w:p>
-    <w:p>
-      <w:pPr>
-        <w:rPr>
-          <w:b/>
-          <w:bCs/>
-          <w:lang w:val="en-US"/>
-        </w:rPr>
-      </w:pPr>
-      <w:r>
-        <w:rPr>
-          <w:b/>
-          <w:bCs/>
-          <w:lang w:val="en-US"/>
-        </w:rPr>
-        <w:t>Implementation Plan:</w:t>
-      </w:r>
-    </w:p>
-    <w:p>
-      <w:pPr>
-        <w:rPr>
-          <w:b/>
-          <w:bCs/>
-          <w:lang w:val="en-US"/>
-        </w:rPr>
-      </w:pPr>
-      <w:r>
-        <w:rPr>
-          <w:b/>
-          <w:bCs/>
-          <w:lang w:val="en-US"/>
-        </w:rPr>
-        <w:t>Data Package:</w:t>
-      </w:r>
-    </w:p>
-    <w:p>
-      <w:pPr>
-        <w:rPr>
-          <w:b/>
-          <w:bCs/>
-          <w:lang w:val="en-US"/>
-        </w:rPr>
-      </w:pPr>
-      <w:r>
-        <w:rPr>
-          <w:b/>
-          <w:bCs/>
-          <w:lang w:val="en-US"/>
-        </w:rPr>
-        <w:t>MovieDataSource</w:t>
-      </w:r>
-      <w:r>
-        <w:rPr>
-          <w:b/>
-          <w:bCs/>
-          <w:lang w:val="en-US"/>
-        </w:rPr>
-        <w:t xml:space="preserve"> File:</w:t>
+        <w:t xml:space="preserve">The Genre </w:t>
+      </w:r>
+      <w:r>
+        <w:rPr>
+          <w:lang w:val="en-US"/>
+        </w:rPr>
+        <w:t>contains submenus</w:t>
+      </w:r>
+      <w:r>
+        <w:rPr>
+          <w:lang w:val="en-US"/>
+        </w:rPr>
+        <w:t xml:space="preserve">  like Action, Drama, Comedy, </w:t>
+      </w:r>
+      <w:r>
+        <w:rPr>
+          <w:lang w:val="en-US"/>
+        </w:rPr>
+        <w:t>Horror</w:t>
+      </w:r>
+      <w:r>
+        <w:rPr>
+          <w:lang w:val="en-US"/>
+        </w:rPr>
+        <w:t xml:space="preserve">, Sci-fi where user can </w:t>
+      </w:r>
+      <w:r>
+        <w:rPr>
+          <w:lang w:val="en-US"/>
+        </w:rPr>
+        <w:t xml:space="preserve">also </w:t>
+      </w:r>
+      <w:r>
+        <w:rPr>
+          <w:lang w:val="en-US"/>
+        </w:rPr>
+        <w:t xml:space="preserve">select option </w:t>
+      </w:r>
+      <w:r>
+        <w:rPr>
+          <w:lang w:val="en-US"/>
+        </w:rPr>
+        <w:t xml:space="preserve">based on the submenu </w:t>
+      </w:r>
+      <w:r>
+        <w:rPr>
+          <w:lang w:val="en-US"/>
+        </w:rPr>
+        <w:t xml:space="preserve">and know the </w:t>
+      </w:r>
+      <w:r>
+        <w:rPr>
+          <w:lang w:val="en-US"/>
+        </w:rPr>
+        <w:t xml:space="preserve">relative </w:t>
+      </w:r>
+      <w:r>
+        <w:rPr>
+          <w:lang w:val="en-US"/>
+        </w:rPr>
+        <w:t>informatio</w:t>
+      </w:r>
+      <w:r>
+        <w:rPr>
+          <w:lang w:val="en-US"/>
+        </w:rPr>
+        <w:t>n</w:t>
+      </w:r>
+      <w:r>
+        <w:rPr>
+          <w:lang w:val="en-US"/>
+        </w:rPr>
+        <w:t>.</w:t>
+      </w:r>
+    </w:p>
+    <w:p>
+      <w:pPr>
+        <w:pStyle w:val="ListParagraph"/>
+        <w:numPr>
+          <w:ilvl w:val="0"/>
+          <w:numId w:val="2"/>
+        </w:numPr>
+        <w:rPr>
+          <w:lang w:val="en-US"/>
+        </w:rPr>
+      </w:pPr>
+      <w:r>
+        <w:rPr>
+          <w:lang w:val="en-US"/>
+        </w:rPr>
+        <w:t xml:space="preserve">It’s a user-friendly app which gives </w:t>
+      </w:r>
+      <w:r>
+        <w:rPr>
+          <w:lang w:val="en-US"/>
+        </w:rPr>
+        <w:t xml:space="preserve">required </w:t>
+      </w:r>
+      <w:r>
+        <w:rPr>
+          <w:lang w:val="en-US"/>
+        </w:rPr>
+        <w:t>information just by entering the options</w:t>
+      </w:r>
+      <w:r>
+        <w:rPr>
+          <w:lang w:val="en-US"/>
+        </w:rPr>
+        <w:t xml:space="preserve"> as</w:t>
+      </w:r>
+      <w:r>
+        <w:rPr>
+          <w:lang w:val="en-US"/>
+        </w:rPr>
+        <w:t xml:space="preserve"> needed.</w:t>
+      </w:r>
+    </w:p>
+    <w:p>
+      <w:pPr>
+        <w:rPr>
+          <w:lang w:val="en-US"/>
+        </w:rPr>
+      </w:pPr>
+    </w:p>
+    <w:p>
+      <w:pPr>
+        <w:rPr>
+          <w:b/>
+          <w:bCs/>
+          <w:lang w:val="en-US"/>
+        </w:rPr>
+      </w:pPr>
+      <w:r>
+        <w:rPr>
+          <w:b/>
+          <w:bCs/>
+          <w:lang w:val="en-US"/>
+        </w:rPr>
+        <w:t>APPLICATION DESIGN</w:t>
+      </w:r>
+      <w:r>
+        <w:rPr>
+          <w:b/>
+          <w:bCs/>
+          <w:lang w:val="en-US"/>
+        </w:rPr>
+        <w:t>:</w:t>
+      </w:r>
+    </w:p>
+    <w:p>
+      <w:pPr>
+        <w:rPr>
+          <w:b/>
+          <w:bCs/>
+          <w:lang w:val="en-US"/>
+        </w:rPr>
+      </w:pPr>
+      <w:r>
+        <w:rPr>
+          <w:b/>
+          <w:bCs/>
+          <w:lang w:val="en-US"/>
+        </w:rPr>
+        <w:t>com.goanna.app.data</w:t>
+      </w:r>
+      <w:r>
+        <w:rPr>
+          <w:b/>
+          <w:bCs/>
+          <w:lang w:val="en-US"/>
+        </w:rPr>
+        <w:t xml:space="preserve"> </w:t>
+      </w:r>
+    </w:p>
+    <w:p>
+      <w:pPr>
+        <w:rPr>
+          <w:b/>
+          <w:bCs/>
+          <w:lang w:val="en-US"/>
+        </w:rPr>
+      </w:pPr>
+      <w:r>
+        <w:rPr>
+          <w:b/>
+          <w:bCs/>
+          <w:lang w:val="en-US"/>
+        </w:rPr>
+        <w:t>com.goanna.app.data</w:t>
+      </w:r>
+      <w:r>
+        <w:rPr>
+          <w:b/>
+          <w:bCs/>
+          <w:lang w:val="en-US"/>
+        </w:rPr>
+        <w:t xml:space="preserve"> </w:t>
+      </w:r>
+      <w:r>
+        <w:rPr>
+          <w:b/>
+          <w:bCs/>
+          <w:lang w:val="en-US"/>
+        </w:rPr>
+        <w:t xml:space="preserve">&gt;&gt; </w:t>
+      </w:r>
+      <w:r>
+        <w:rPr>
+          <w:b/>
+          <w:bCs/>
+          <w:lang w:val="en-US"/>
+        </w:rPr>
+        <w:t>MovieDataSourc</w:t>
+      </w:r>
+      <w:r>
+        <w:rPr>
+          <w:b/>
+          <w:bCs/>
+          <w:lang w:val="en-US"/>
+        </w:rPr>
+        <w:t>e</w:t>
+      </w:r>
+      <w:r>
+        <w:rPr>
+          <w:b/>
+          <w:bCs/>
+          <w:lang w:val="en-US"/>
+        </w:rPr>
+        <w:t>:</w:t>
       </w:r>
     </w:p>
     <w:p>
@@ -274,9 +604,33 @@
       </w:pPr>
       <w:r>
         <w:rPr>
-          <w:lang w:val="en-US"/>
-        </w:rPr>
-        <w:t>The App uses the main MovieDataSource file where all the information about the movie like Genre, Actor, Title, Rating, Year is stored.</w:t>
+          <w:b/>
+          <w:bCs/>
+          <w:lang w:val="en-US"/>
+        </w:rPr>
+        <w:t>MovieDataSourc</w:t>
+      </w:r>
+      <w:r>
+        <w:rPr>
+          <w:b/>
+          <w:bCs/>
+          <w:lang w:val="en-US"/>
+        </w:rPr>
+        <w:t>e</w:t>
+      </w:r>
+      <w:r>
+        <w:rPr>
+          <w:b/>
+          <w:bCs/>
+          <w:lang w:val="en-US"/>
+        </w:rPr>
+        <w:t xml:space="preserve"> </w:t>
+      </w:r>
+      <w:r>
+        <w:rPr>
+          <w:lang w:val="en-US"/>
+        </w:rPr>
+        <w:t>is where the movies are configured and stored.</w:t>
       </w:r>
     </w:p>
     <w:p>
@@ -294,23 +648,57 @@
         <w:rPr>
           <w:lang w:val="en-US"/>
         </w:rPr>
-        <w:t>It also contains methods which stores data in Lists, Maps</w:t>
-      </w:r>
-      <w:r>
-        <w:rPr>
-          <w:lang w:val="en-US"/>
-        </w:rPr>
-        <w:t>.</w:t>
-      </w:r>
-    </w:p>
-    <w:p>
-      <w:pPr>
-        <w:rPr>
-          <w:b/>
-          <w:bCs/>
-          <w:lang w:val="en-US"/>
-        </w:rPr>
-      </w:pPr>
+        <w:t>It acts as a mimics or database where the information is stored.</w:t>
+      </w:r>
+    </w:p>
+    <w:p>
+      <w:pPr>
+        <w:pStyle w:val="ListParagraph"/>
+        <w:numPr>
+          <w:ilvl w:val="0"/>
+          <w:numId w:val="3"/>
+        </w:numPr>
+        <w:rPr>
+          <w:lang w:val="en-US"/>
+        </w:rPr>
+      </w:pPr>
+      <w:r>
+        <w:rPr>
+          <w:lang w:val="en-US"/>
+        </w:rPr>
+        <w:t xml:space="preserve">It contains the utility methods to retrieve data filtered by Genre, Title, </w:t>
+      </w:r>
+      <w:r>
+        <w:rPr>
+          <w:lang w:val="en-US"/>
+        </w:rPr>
+        <w:t>Title, Year, Rating.</w:t>
+      </w:r>
+    </w:p>
+    <w:p>
+      <w:pPr>
+        <w:rPr>
+          <w:b/>
+          <w:bCs/>
+          <w:lang w:val="en-US"/>
+        </w:rPr>
+      </w:pPr>
+      <w:r>
+        <w:rPr>
+          <w:b/>
+          <w:bCs/>
+          <w:lang w:val="en-US"/>
+        </w:rPr>
+        <w:t>com.goanna.app.data</w:t>
+      </w:r>
+      <w:r>
+        <w:rPr>
+          <w:b/>
+          <w:bCs/>
+          <w:lang w:val="en-US"/>
+        </w:rPr>
+        <w:t xml:space="preserve"> &gt;&gt; </w:t>
+      </w:r>
       <w:r>
         <w:rPr>
           <w:b/>
@@ -343,7 +731,59 @@
         <w:rPr>
           <w:lang w:val="en-US"/>
         </w:rPr>
-        <w:t>The enum Genre is used to define set of constants of Genre like: Sci-fi, Horror, Action, Drama, Comedy.</w:t>
+        <w:t xml:space="preserve">The </w:t>
+      </w:r>
+      <w:r>
+        <w:rPr>
+          <w:b/>
+          <w:bCs/>
+          <w:lang w:val="en-US"/>
+        </w:rPr>
+        <w:t>enum</w:t>
+      </w:r>
+      <w:r>
+        <w:rPr>
+          <w:lang w:val="en-US"/>
+        </w:rPr>
+        <w:t xml:space="preserve"> </w:t>
+      </w:r>
+      <w:r>
+        <w:rPr>
+          <w:b/>
+          <w:bCs/>
+          <w:lang w:val="en-US"/>
+        </w:rPr>
+        <w:t>Genre</w:t>
+      </w:r>
+      <w:r>
+        <w:rPr>
+          <w:lang w:val="en-US"/>
+        </w:rPr>
+        <w:t xml:space="preserve"> </w:t>
+      </w:r>
+      <w:r>
+        <w:rPr>
+          <w:lang w:val="en-US"/>
+        </w:rPr>
+        <w:t>has</w:t>
+      </w:r>
+      <w:r>
+        <w:rPr>
+          <w:lang w:val="en-US"/>
+        </w:rPr>
+        <w:t xml:space="preserve"> set of constants </w:t>
+      </w:r>
+      <w:r>
+        <w:rPr>
+          <w:lang w:val="en-US"/>
+        </w:rPr>
+        <w:t>for</w:t>
+      </w:r>
+      <w:r>
+        <w:rPr>
+          <w:lang w:val="en-US"/>
+        </w:rPr>
+        <w:t xml:space="preserve"> Genre like: Sci-fi, Horror, Action, Drama, Comedy.</w:t>
       </w:r>
     </w:p>
     <w:p>
@@ -361,24 +801,68 @@
         <w:rPr>
           <w:lang w:val="en-US"/>
         </w:rPr>
-        <w:t xml:space="preserve">It defines methods for selecting Genre by option or description.  </w:t>
-      </w:r>
-    </w:p>
-    <w:p>
-      <w:pPr>
-        <w:rPr>
-          <w:b/>
-          <w:bCs/>
-          <w:lang w:val="en-US"/>
-        </w:rPr>
-      </w:pPr>
-      <w:r>
-        <w:rPr>
-          <w:b/>
-          <w:bCs/>
-          <w:lang w:val="en-US"/>
-        </w:rPr>
-        <w:t>Movie class:</w:t>
+        <w:t xml:space="preserve">It </w:t>
+      </w:r>
+      <w:r>
+        <w:rPr>
+          <w:lang w:val="en-US"/>
+        </w:rPr>
+        <w:t>has</w:t>
+      </w:r>
+      <w:r>
+        <w:rPr>
+          <w:lang w:val="en-US"/>
+        </w:rPr>
+        <w:t xml:space="preserve"> methods for selecting Genre by option or description.  </w:t>
+      </w:r>
+    </w:p>
+    <w:p>
+      <w:pPr>
+        <w:rPr>
+          <w:b/>
+          <w:bCs/>
+          <w:lang w:val="en-US"/>
+        </w:rPr>
+      </w:pPr>
+      <w:r>
+        <w:rPr>
+          <w:b/>
+          <w:bCs/>
+          <w:lang w:val="en-US"/>
+        </w:rPr>
+        <w:t>com.goanna.app.data</w:t>
+      </w:r>
+      <w:r>
+        <w:rPr>
+          <w:b/>
+          <w:bCs/>
+          <w:lang w:val="en-US"/>
+        </w:rPr>
+        <w:t xml:space="preserve"> &gt;&gt; </w:t>
+      </w:r>
+      <w:r>
+        <w:rPr>
+          <w:b/>
+          <w:bCs/>
+          <w:lang w:val="en-US"/>
+        </w:rPr>
+        <w:t>Movi</w:t>
+      </w:r>
+      <w:r>
+        <w:rPr>
+          <w:b/>
+          <w:bCs/>
+          <w:lang w:val="en-US"/>
+        </w:rPr>
+        <w:t>e</w:t>
+      </w:r>
+      <w:r>
+        <w:rPr>
+          <w:b/>
+          <w:bCs/>
+          <w:lang w:val="en-US"/>
+        </w:rPr>
+        <w:t>:</w:t>
       </w:r>
     </w:p>
     <w:p>
@@ -396,33 +880,87 @@
         <w:rPr>
           <w:lang w:val="en-US"/>
         </w:rPr>
-        <w:t>Movie class defines the main menus like, Title, Genre, Actor, Rating, Year with getters and setters defined.</w:t>
-      </w:r>
-    </w:p>
-    <w:p>
-      <w:pPr>
-        <w:rPr>
-          <w:b/>
-          <w:bCs/>
-          <w:lang w:val="en-US"/>
-        </w:rPr>
-      </w:pPr>
-      <w:r>
-        <w:rPr>
-          <w:b/>
-          <w:bCs/>
-          <w:lang w:val="en-US"/>
-        </w:rPr>
-        <w:t>Menu Package:</w:t>
-      </w:r>
-    </w:p>
-    <w:p>
-      <w:pPr>
-        <w:rPr>
-          <w:b/>
-          <w:bCs/>
-        </w:rPr>
-      </w:pPr>
+        <w:t xml:space="preserve">Movie class </w:t>
+      </w:r>
+      <w:r>
+        <w:rPr>
+          <w:lang w:val="en-US"/>
+        </w:rPr>
+        <w:t>defines the variable with getters (which returns the value) and setters (updates the value).</w:t>
+      </w:r>
+    </w:p>
+    <w:p>
+      <w:pPr>
+        <w:pStyle w:val="ListParagraph"/>
+        <w:rPr>
+          <w:lang w:val="en-US"/>
+        </w:rPr>
+      </w:pPr>
+    </w:p>
+    <w:p>
+      <w:pPr>
+        <w:rPr>
+          <w:b/>
+          <w:bCs/>
+          <w:lang w:val="en-US"/>
+        </w:rPr>
+      </w:pPr>
+      <w:r>
+        <w:rPr>
+          <w:b/>
+          <w:bCs/>
+          <w:lang w:val="en-US"/>
+        </w:rPr>
+        <w:t>com.goanna.app.</w:t>
+      </w:r>
+      <w:r>
+        <w:rPr>
+          <w:b/>
+          <w:bCs/>
+          <w:lang w:val="en-US"/>
+        </w:rPr>
+        <w:t>menu</w:t>
+      </w:r>
+      <w:r>
+        <w:rPr>
+          <w:b/>
+          <w:bCs/>
+          <w:lang w:val="en-US"/>
+        </w:rPr>
+        <w:t>:</w:t>
+      </w:r>
+    </w:p>
+    <w:p>
+      <w:pPr>
+        <w:rPr>
+          <w:b/>
+          <w:bCs/>
+        </w:rPr>
+      </w:pPr>
+      <w:r>
+        <w:rPr>
+          <w:b/>
+          <w:bCs/>
+          <w:lang w:val="en-US"/>
+        </w:rPr>
+        <w:t>com.goanna.app.</w:t>
+      </w:r>
+      <w:r>
+        <w:rPr>
+          <w:b/>
+          <w:bCs/>
+          <w:lang w:val="en-US"/>
+        </w:rPr>
+        <w:t>menu</w:t>
+      </w:r>
+      <w:r>
+        <w:rPr>
+          <w:b/>
+          <w:bCs/>
+          <w:lang w:val="en-US"/>
+        </w:rPr>
+        <w:t xml:space="preserve">  &gt;&gt; </w:t>
+      </w:r>
       <w:r>
         <w:rPr>
           <w:b/>
@@ -445,9 +983,49 @@
       </w:pPr>
       <w:r>
         <w:rPr>
-          <w:lang w:val="en-US"/>
-        </w:rPr>
-        <w:t>This class contains the abstract methods defined like displayOptions(), getNextMenuAction(), executeOption which can be used in other classes for displaying options, going to next menu, executing the current option.</w:t>
+          <w:b/>
+          <w:bCs/>
+          <w:lang w:val="en-US"/>
+        </w:rPr>
+        <w:t>MenuAction</w:t>
+      </w:r>
+      <w:r>
+        <w:rPr>
+          <w:lang w:val="en-US"/>
+        </w:rPr>
+        <w:t xml:space="preserve"> </w:t>
+      </w:r>
+      <w:r>
+        <w:rPr>
+          <w:lang w:val="en-US"/>
+        </w:rPr>
+        <w:t xml:space="preserve">class </w:t>
+      </w:r>
+      <w:r>
+        <w:rPr>
+          <w:b/>
+          <w:bCs/>
+          <w:lang w:val="en-US"/>
+        </w:rPr>
+        <w:t>implements</w:t>
+      </w:r>
+      <w:r>
+        <w:rPr>
+          <w:lang w:val="en-US"/>
+        </w:rPr>
+        <w:t xml:space="preserve"> the abstract methods </w:t>
+      </w:r>
+      <w:r>
+        <w:rPr>
+          <w:lang w:val="en-US"/>
+        </w:rPr>
+        <w:t xml:space="preserve">where actions </w:t>
+      </w:r>
+      <w:r>
+        <w:rPr>
+          <w:lang w:val="en-US"/>
+        </w:rPr>
+        <w:t>like retrieving details, returning to the next menu are performed.</w:t>
       </w:r>
     </w:p>
     <w:p>
@@ -476,6 +1054,49 @@
           <w:lang w:val="en-US"/>
         </w:rPr>
       </w:pPr>
+    </w:p>
+    <w:p>
+      <w:pPr>
+        <w:rPr>
+          <w:b/>
+          <w:bCs/>
+          <w:lang w:val="en-US"/>
+        </w:rPr>
+      </w:pPr>
+    </w:p>
+    <w:p>
+      <w:pPr>
+        <w:rPr>
+          <w:b/>
+          <w:bCs/>
+          <w:lang w:val="en-US"/>
+        </w:rPr>
+      </w:pPr>
+      <w:r>
+        <w:rPr>
+          <w:b/>
+          <w:bCs/>
+          <w:lang w:val="en-US"/>
+        </w:rPr>
+        <w:lastRenderedPageBreak/>
+        <w:t>com.goanna.app.</w:t>
+      </w:r>
+      <w:r>
+        <w:rPr>
+          <w:b/>
+          <w:bCs/>
+          <w:lang w:val="en-US"/>
+        </w:rPr>
+        <w:t xml:space="preserve">menu  &gt;&gt; </w:t>
+      </w:r>
+      <w:r>
+        <w:rPr>
+          <w:b/>
+          <w:bCs/>
+          <w:lang w:val="en-US"/>
+        </w:rPr>
+        <w:t xml:space="preserve"> </w:t>
+      </w:r>
       <w:r>
         <w:rPr>
           <w:b/>
@@ -483,6 +1104,70 @@
           <w:lang w:val="en-US"/>
         </w:rPr>
         <w:t>ActorMenuAction:</w:t>
+      </w:r>
+    </w:p>
+    <w:p>
+      <w:pPr>
+        <w:pStyle w:val="ListParagraph"/>
+        <w:numPr>
+          <w:ilvl w:val="0"/>
+          <w:numId w:val="5"/>
+        </w:numPr>
+        <w:rPr>
+          <w:lang w:val="en-US"/>
+        </w:rPr>
+      </w:pPr>
+      <w:r>
+        <w:rPr>
+          <w:b/>
+          <w:bCs/>
+          <w:lang w:val="en-US"/>
+        </w:rPr>
+        <w:t>ActorMenuAction</w:t>
+      </w:r>
+      <w:r>
+        <w:rPr>
+          <w:lang w:val="en-US"/>
+        </w:rPr>
+        <w:t xml:space="preserve"> </w:t>
+      </w:r>
+      <w:r>
+        <w:rPr>
+          <w:lang w:val="en-US"/>
+        </w:rPr>
+        <w:t xml:space="preserve">class </w:t>
+      </w:r>
+      <w:r>
+        <w:rPr>
+          <w:lang w:val="en-US"/>
+        </w:rPr>
+        <w:t xml:space="preserve">extends MenuAction class and </w:t>
+      </w:r>
+      <w:r>
+        <w:rPr>
+          <w:b/>
+          <w:bCs/>
+          <w:lang w:val="en-US"/>
+        </w:rPr>
+        <w:t>implements</w:t>
+      </w:r>
+      <w:r>
+        <w:rPr>
+          <w:lang w:val="en-US"/>
+        </w:rPr>
+        <w:t xml:space="preserve"> </w:t>
+      </w:r>
+      <w:r>
+        <w:rPr>
+          <w:lang w:val="en-US"/>
+        </w:rPr>
+        <w:t xml:space="preserve">the abstract methods </w:t>
+      </w:r>
+      <w:r>
+        <w:rPr>
+          <w:lang w:val="en-US"/>
+        </w:rPr>
+        <w:t>where actions like retrieving details, returning to next menu are performed.</w:t>
       </w:r>
     </w:p>
     <w:p>
@@ -500,13 +1185,58 @@
         <w:rPr>
           <w:lang w:val="en-US"/>
         </w:rPr>
-        <w:t xml:space="preserve">This class </w:t>
-      </w:r>
-      <w:r>
-        <w:rPr>
-          <w:lang w:val="en-US"/>
-        </w:rPr>
-        <w:t>extends MenuAction class and uses the abstract methods defined in that class.</w:t>
+        <w:t xml:space="preserve">The method </w:t>
+      </w:r>
+      <w:r>
+        <w:rPr>
+          <w:lang w:val="en-US"/>
+        </w:rPr>
+        <w:t>retrieves</w:t>
+      </w:r>
+      <w:r>
+        <w:rPr>
+          <w:lang w:val="en-US"/>
+        </w:rPr>
+        <w:t xml:space="preserve"> information of the movies based on selected actor</w:t>
+      </w:r>
+      <w:r>
+        <w:rPr>
+          <w:lang w:val="en-US"/>
+        </w:rPr>
+        <w:t xml:space="preserve">. </w:t>
+      </w:r>
+    </w:p>
+    <w:p>
+      <w:pPr>
+        <w:rPr>
+          <w:b/>
+          <w:bCs/>
+          <w:lang w:val="en-US"/>
+        </w:rPr>
+      </w:pPr>
+      <w:r>
+        <w:rPr>
+          <w:b/>
+          <w:bCs/>
+          <w:lang w:val="en-US"/>
+        </w:rPr>
+        <w:t>com.goanna.app.</w:t>
+      </w:r>
+      <w:r>
+        <w:rPr>
+          <w:b/>
+          <w:bCs/>
+          <w:lang w:val="en-US"/>
+        </w:rPr>
+        <w:t xml:space="preserve">menu  &gt;&gt;  </w:t>
+      </w:r>
+      <w:r>
+        <w:rPr>
+          <w:b/>
+          <w:bCs/>
+          <w:lang w:val="en-US"/>
+        </w:rPr>
+        <w:t>GenreMenuAction:</w:t>
       </w:r>
     </w:p>
     <w:p>
@@ -514,7 +1244,7 @@
         <w:pStyle w:val="ListParagraph"/>
         <w:numPr>
           <w:ilvl w:val="0"/>
-          <w:numId w:val="6"/>
+          <w:numId w:val="5"/>
         </w:numPr>
         <w:rPr>
           <w:lang w:val="en-US"/>
@@ -522,9 +1252,49 @@
       </w:pPr>
       <w:r>
         <w:rPr>
-          <w:lang w:val="en-US"/>
-        </w:rPr>
-        <w:t xml:space="preserve">The methods displayOptions and exceuteOption is used to display the actor’s list. </w:t>
+          <w:b/>
+          <w:bCs/>
+          <w:lang w:val="en-US"/>
+        </w:rPr>
+        <w:t>GenreMenuAction</w:t>
+      </w:r>
+      <w:r>
+        <w:rPr>
+          <w:lang w:val="en-US"/>
+        </w:rPr>
+        <w:t xml:space="preserve"> </w:t>
+      </w:r>
+      <w:r>
+        <w:rPr>
+          <w:lang w:val="en-US"/>
+        </w:rPr>
+        <w:t xml:space="preserve">class extends MenuAction class and </w:t>
+      </w:r>
+      <w:r>
+        <w:rPr>
+          <w:b/>
+          <w:bCs/>
+          <w:lang w:val="en-US"/>
+        </w:rPr>
+        <w:t>implements</w:t>
+      </w:r>
+      <w:r>
+        <w:rPr>
+          <w:lang w:val="en-US"/>
+        </w:rPr>
+        <w:t xml:space="preserve"> the abstract methods </w:t>
+      </w:r>
+      <w:r>
+        <w:rPr>
+          <w:lang w:val="en-US"/>
+        </w:rPr>
+        <w:t>where actions like retrieving details, returning to the next menu are performed</w:t>
+      </w:r>
+      <w:r>
+        <w:rPr>
+          <w:lang w:val="en-US"/>
+        </w:rPr>
+        <w:t>.</w:t>
       </w:r>
     </w:p>
     <w:p>
@@ -532,7 +1302,7 @@
         <w:pStyle w:val="ListParagraph"/>
         <w:numPr>
           <w:ilvl w:val="0"/>
-          <w:numId w:val="6"/>
+          <w:numId w:val="5"/>
         </w:numPr>
         <w:rPr>
           <w:lang w:val="en-US"/>
@@ -542,33 +1312,72 @@
         <w:rPr>
           <w:lang w:val="en-US"/>
         </w:rPr>
-        <w:t>After user selects the actor, it displays all the movie information about the actor.</w:t>
-      </w:r>
-    </w:p>
-    <w:p>
-      <w:pPr>
-        <w:rPr>
-          <w:b/>
-          <w:bCs/>
-          <w:lang w:val="en-US"/>
-        </w:rPr>
-      </w:pPr>
-      <w:r>
-        <w:rPr>
-          <w:b/>
-          <w:bCs/>
-          <w:lang w:val="en-US"/>
-        </w:rPr>
-        <w:lastRenderedPageBreak/>
+        <w:t xml:space="preserve">The methods </w:t>
+      </w:r>
+      <w:r>
+        <w:rPr>
+          <w:lang w:val="en-US"/>
+        </w:rPr>
+        <w:t>retrieve</w:t>
+      </w:r>
+      <w:r>
+        <w:rPr>
+          <w:lang w:val="en-US"/>
+        </w:rPr>
+        <w:t xml:space="preserve"> information of the movies based on selected </w:t>
+      </w:r>
+      <w:r>
+        <w:rPr>
+          <w:lang w:val="en-US"/>
+        </w:rPr>
         <w:t>Genre</w:t>
       </w:r>
       <w:r>
         <w:rPr>
-          <w:b/>
-          <w:bCs/>
-          <w:lang w:val="en-US"/>
-        </w:rPr>
-        <w:t>MenuAction:</w:t>
+          <w:lang w:val="en-US"/>
+        </w:rPr>
+        <w:t xml:space="preserve">. </w:t>
+      </w:r>
+    </w:p>
+    <w:p>
+      <w:pPr>
+        <w:pStyle w:val="ListParagraph"/>
+        <w:rPr>
+          <w:lang w:val="en-US"/>
+        </w:rPr>
+      </w:pPr>
+    </w:p>
+    <w:p>
+      <w:pPr>
+        <w:rPr>
+          <w:b/>
+          <w:bCs/>
+          <w:lang w:val="en-US"/>
+        </w:rPr>
+      </w:pPr>
+      <w:r>
+        <w:rPr>
+          <w:b/>
+          <w:bCs/>
+          <w:lang w:val="en-US"/>
+        </w:rPr>
+        <w:t>com.goanna.app.</w:t>
+      </w:r>
+      <w:r>
+        <w:rPr>
+          <w:b/>
+          <w:bCs/>
+          <w:lang w:val="en-US"/>
+        </w:rPr>
+        <w:t xml:space="preserve">menu  &gt;&gt;  </w:t>
+      </w:r>
+      <w:r>
+        <w:rPr>
+          <w:b/>
+          <w:bCs/>
+          <w:lang w:val="en-US"/>
+        </w:rPr>
+        <w:t>MainMenuAction:</w:t>
       </w:r>
     </w:p>
     <w:p>
@@ -576,7 +1385,7 @@
         <w:pStyle w:val="ListParagraph"/>
         <w:numPr>
           <w:ilvl w:val="0"/>
-          <w:numId w:val="7"/>
+          <w:numId w:val="5"/>
         </w:numPr>
         <w:rPr>
           <w:lang w:val="en-US"/>
@@ -584,106 +1393,43 @@
       </w:pPr>
       <w:r>
         <w:rPr>
-          <w:lang w:val="en-US"/>
-        </w:rPr>
-        <w:t>This class extends MenuAction class and uses the abstract methods defined in that class.</w:t>
-      </w:r>
-    </w:p>
-    <w:p>
-      <w:pPr>
-        <w:pStyle w:val="ListParagraph"/>
-        <w:numPr>
-          <w:ilvl w:val="0"/>
-          <w:numId w:val="7"/>
-        </w:numPr>
-        <w:rPr>
-          <w:lang w:val="en-US"/>
-        </w:rPr>
-      </w:pPr>
-      <w:r>
-        <w:rPr>
-          <w:lang w:val="en-US"/>
-        </w:rPr>
-        <w:t xml:space="preserve">The methods displayOptions and exceuteOption which is used to display the </w:t>
-      </w:r>
-      <w:r>
-        <w:rPr>
-          <w:lang w:val="en-US"/>
-        </w:rPr>
-        <w:t>Genre</w:t>
-      </w:r>
-      <w:r>
-        <w:rPr>
-          <w:lang w:val="en-US"/>
-        </w:rPr>
-        <w:t xml:space="preserve"> list. </w:t>
-      </w:r>
-    </w:p>
-    <w:p>
-      <w:pPr>
-        <w:pStyle w:val="ListParagraph"/>
-        <w:numPr>
-          <w:ilvl w:val="0"/>
-          <w:numId w:val="7"/>
-        </w:numPr>
-        <w:rPr>
-          <w:lang w:val="en-US"/>
-        </w:rPr>
-      </w:pPr>
-      <w:r>
-        <w:rPr>
-          <w:lang w:val="en-US"/>
-        </w:rPr>
-        <w:t xml:space="preserve">After user selects the </w:t>
-      </w:r>
-      <w:r>
-        <w:rPr>
-          <w:lang w:val="en-US"/>
-        </w:rPr>
-        <w:t>genre</w:t>
-      </w:r>
-      <w:r>
-        <w:rPr>
-          <w:lang w:val="en-US"/>
-        </w:rPr>
-        <w:t xml:space="preserve">, it displays all the movie information about </w:t>
-      </w:r>
-      <w:r>
-        <w:rPr>
-          <w:lang w:val="en-US"/>
-        </w:rPr>
-        <w:t>that genre</w:t>
-      </w:r>
-      <w:r>
-        <w:rPr>
-          <w:lang w:val="en-US"/>
-        </w:rPr>
-        <w:t>.</w:t>
-      </w:r>
-    </w:p>
-    <w:p>
-      <w:pPr>
-        <w:rPr>
-          <w:b/>
-          <w:bCs/>
-          <w:lang w:val="en-US"/>
-        </w:rPr>
-      </w:pPr>
-      <w:r>
-        <w:rPr>
-          <w:b/>
-          <w:bCs/>
-          <w:lang w:val="en-US"/>
-        </w:rPr>
-        <w:t>Main</w:t>
-      </w:r>
-      <w:r>
-        <w:rPr>
-          <w:b/>
-          <w:bCs/>
-          <w:lang w:val="en-US"/>
-        </w:rPr>
-        <w:t>MenuAction:</w:t>
+          <w:b/>
+          <w:bCs/>
+          <w:lang w:val="en-US"/>
+        </w:rPr>
+        <w:t>MainMenuAction</w:t>
+      </w:r>
+      <w:r>
+        <w:rPr>
+          <w:lang w:val="en-US"/>
+        </w:rPr>
+        <w:t xml:space="preserve"> </w:t>
+      </w:r>
+      <w:r>
+        <w:rPr>
+          <w:lang w:val="en-US"/>
+        </w:rPr>
+        <w:t xml:space="preserve">class extends MenuAction class and </w:t>
+      </w:r>
+      <w:r>
+        <w:rPr>
+          <w:b/>
+          <w:bCs/>
+          <w:lang w:val="en-US"/>
+        </w:rPr>
+        <w:t>implements</w:t>
+      </w:r>
+      <w:r>
+        <w:rPr>
+          <w:lang w:val="en-US"/>
+        </w:rPr>
+        <w:t xml:space="preserve"> the abstract methods </w:t>
+      </w:r>
+      <w:r>
+        <w:rPr>
+          <w:lang w:val="en-US"/>
+        </w:rPr>
+        <w:t>where actions like retrieving details, returning to the next menu are performed.</w:t>
       </w:r>
     </w:p>
     <w:p>
@@ -701,7 +1447,7 @@
         <w:rPr>
           <w:lang w:val="en-US"/>
         </w:rPr>
-        <w:t>This class extends MenuAction class and uses the abstract methods defined in that class.</w:t>
+        <w:t xml:space="preserve">It fetches the information filtered by Genre, Actor, Rating, Title, Year. </w:t>
       </w:r>
     </w:p>
     <w:p>
@@ -719,152 +1465,60 @@
         <w:rPr>
           <w:lang w:val="en-US"/>
         </w:rPr>
-        <w:t>It creates instances for all of the MenuAction classes e.g,  MainMenuAction, Genre</w:t>
-      </w:r>
-      <w:r>
-        <w:rPr>
-          <w:lang w:val="en-US"/>
-        </w:rPr>
-        <w:t>MenuAction</w:t>
-      </w:r>
-      <w:r>
-        <w:rPr>
-          <w:lang w:val="en-US"/>
-        </w:rPr>
-        <w:t>,</w:t>
+        <w:t>ExitMenuAction</w:t>
+      </w:r>
+      <w:r>
+        <w:rPr>
+          <w:lang w:val="en-US"/>
+        </w:rPr>
+        <w:t xml:space="preserve"> is added for the user to exit from the program.</w:t>
+      </w:r>
+      <w:r>
+        <w:rPr>
+          <w:lang w:val="en-US"/>
+        </w:rPr>
+        <w:t xml:space="preserve"> </w:t>
       </w:r>
     </w:p>
     <w:p>
       <w:pPr>
         <w:pStyle w:val="ListParagraph"/>
-        <w:numPr>
-          <w:ilvl w:val="0"/>
-          <w:numId w:val="8"/>
-        </w:numPr>
-        <w:rPr>
-          <w:lang w:val="en-US"/>
-        </w:rPr>
-      </w:pPr>
-      <w:r>
-        <w:rPr>
-          <w:lang w:val="en-US"/>
-        </w:rPr>
-        <w:t>Exit</w:t>
-      </w:r>
-      <w:r>
-        <w:rPr>
-          <w:lang w:val="en-US"/>
-        </w:rPr>
-        <w:t>MenuAction</w:t>
-      </w:r>
-      <w:r>
-        <w:rPr>
-          <w:lang w:val="en-US"/>
-        </w:rPr>
-        <w:t>, Actor</w:t>
-      </w:r>
-      <w:r>
-        <w:rPr>
-          <w:lang w:val="en-US"/>
-        </w:rPr>
-        <w:t>MenuAction</w:t>
-      </w:r>
-      <w:r>
-        <w:rPr>
-          <w:lang w:val="en-US"/>
-        </w:rPr>
-        <w:t>, Title</w:t>
-      </w:r>
-      <w:r>
-        <w:rPr>
-          <w:lang w:val="en-US"/>
-        </w:rPr>
-        <w:t>MenuAction</w:t>
-      </w:r>
-      <w:r>
-        <w:rPr>
-          <w:lang w:val="en-US"/>
-        </w:rPr>
-        <w:t>, Rating</w:t>
-      </w:r>
-      <w:r>
-        <w:rPr>
-          <w:lang w:val="en-US"/>
-        </w:rPr>
-        <w:t>MenuAction</w:t>
-      </w:r>
-      <w:r>
-        <w:rPr>
-          <w:lang w:val="en-US"/>
-        </w:rPr>
-        <w:t>, Year</w:t>
-      </w:r>
-      <w:r>
-        <w:rPr>
-          <w:lang w:val="en-US"/>
-        </w:rPr>
-        <w:t>MenuAction</w:t>
-      </w:r>
-      <w:r>
-        <w:rPr>
-          <w:lang w:val="en-US"/>
-        </w:rPr>
-        <w:t xml:space="preserve"> </w:t>
-      </w:r>
-    </w:p>
-    <w:p>
-      <w:pPr>
-        <w:pStyle w:val="ListParagraph"/>
-        <w:numPr>
-          <w:ilvl w:val="0"/>
-          <w:numId w:val="8"/>
-        </w:numPr>
-        <w:rPr>
-          <w:lang w:val="en-US"/>
-        </w:rPr>
-      </w:pPr>
-      <w:r>
-        <w:rPr>
-          <w:lang w:val="en-US"/>
-        </w:rPr>
-        <w:t xml:space="preserve">The methods displayOptions and exceuteOption is used to display the </w:t>
-      </w:r>
-      <w:r>
-        <w:rPr>
-          <w:lang w:val="en-US"/>
-        </w:rPr>
-        <w:t>main menu</w:t>
-      </w:r>
-      <w:r>
-        <w:rPr>
-          <w:lang w:val="en-US"/>
-        </w:rPr>
-        <w:t xml:space="preserve"> list. </w:t>
-      </w:r>
-    </w:p>
-    <w:p>
-      <w:pPr>
-        <w:rPr>
-          <w:b/>
-          <w:bCs/>
-          <w:lang w:val="en-US"/>
-        </w:rPr>
-      </w:pPr>
-      <w:r>
-        <w:rPr>
-          <w:b/>
-          <w:bCs/>
-          <w:lang w:val="en-US"/>
-        </w:rPr>
-        <w:t>Rating</w:t>
-      </w:r>
-      <w:r>
-        <w:rPr>
-          <w:b/>
-          <w:bCs/>
-          <w:lang w:val="en-US"/>
-        </w:rPr>
-        <w:t>MenuAction:</w:t>
+        <w:rPr>
+          <w:lang w:val="en-US"/>
+        </w:rPr>
+      </w:pPr>
+    </w:p>
+    <w:p>
+      <w:pPr>
+        <w:rPr>
+          <w:b/>
+          <w:bCs/>
+          <w:lang w:val="en-US"/>
+        </w:rPr>
+      </w:pPr>
+      <w:r>
+        <w:rPr>
+          <w:b/>
+          <w:bCs/>
+          <w:lang w:val="en-US"/>
+        </w:rPr>
+        <w:t>com.goanna.app.</w:t>
+      </w:r>
+      <w:r>
+        <w:rPr>
+          <w:b/>
+          <w:bCs/>
+          <w:lang w:val="en-US"/>
+        </w:rPr>
+        <w:t xml:space="preserve">menu  &gt;&gt;  </w:t>
+      </w:r>
+      <w:r>
+        <w:rPr>
+          <w:b/>
+          <w:bCs/>
+          <w:lang w:val="en-US"/>
+        </w:rPr>
+        <w:t>RatingMenuAction:</w:t>
       </w:r>
     </w:p>
     <w:p>
@@ -880,9 +1534,43 @@
       </w:pPr>
       <w:r>
         <w:rPr>
-          <w:lang w:val="en-US"/>
-        </w:rPr>
-        <w:t>This class extends MenuAction class and uses the abstract methods defined in that class.</w:t>
+          <w:b/>
+          <w:bCs/>
+          <w:lang w:val="en-US"/>
+        </w:rPr>
+        <w:t>RatingMenuAction</w:t>
+      </w:r>
+      <w:r>
+        <w:rPr>
+          <w:lang w:val="en-US"/>
+        </w:rPr>
+        <w:t xml:space="preserve"> </w:t>
+      </w:r>
+      <w:r>
+        <w:rPr>
+          <w:lang w:val="en-US"/>
+        </w:rPr>
+        <w:t xml:space="preserve">class extends MenuAction class and </w:t>
+      </w:r>
+      <w:r>
+        <w:rPr>
+          <w:b/>
+          <w:bCs/>
+          <w:lang w:val="en-US"/>
+        </w:rPr>
+        <w:t>implements</w:t>
+      </w:r>
+      <w:r>
+        <w:rPr>
+          <w:lang w:val="en-US"/>
+        </w:rPr>
+        <w:t xml:space="preserve"> the abstract methods </w:t>
+      </w:r>
+      <w:r>
+        <w:rPr>
+          <w:lang w:val="en-US"/>
+        </w:rPr>
+        <w:t>where actions like retrieving details, returning to the next menu are performed.</w:t>
       </w:r>
     </w:p>
     <w:p>
@@ -900,25 +1588,215 @@
         <w:rPr>
           <w:lang w:val="en-US"/>
         </w:rPr>
-        <w:t xml:space="preserve">The methods displayOptions and exceuteOption which is used to display </w:t>
-      </w:r>
-      <w:r>
-        <w:rPr>
-          <w:lang w:val="en-US"/>
-        </w:rPr>
-        <w:t xml:space="preserve">all </w:t>
-      </w:r>
-      <w:r>
-        <w:rPr>
-          <w:lang w:val="en-US"/>
-        </w:rPr>
-        <w:t xml:space="preserve">the </w:t>
-      </w:r>
-      <w:r>
-        <w:rPr>
-          <w:lang w:val="en-US"/>
-        </w:rPr>
-        <w:t xml:space="preserve">movies more than the rating user gives as input. </w:t>
+        <w:t>Th</w:t>
+      </w:r>
+      <w:r>
+        <w:rPr>
+          <w:lang w:val="en-US"/>
+        </w:rPr>
+        <w:t>is</w:t>
+      </w:r>
+      <w:r>
+        <w:rPr>
+          <w:lang w:val="en-US"/>
+        </w:rPr>
+        <w:t xml:space="preserve"> method </w:t>
+      </w:r>
+      <w:r>
+        <w:rPr>
+          <w:lang w:val="en-US"/>
+        </w:rPr>
+        <w:t xml:space="preserve">retrieves information of the movies based on </w:t>
+      </w:r>
+      <w:r>
+        <w:rPr>
+          <w:lang w:val="en-US"/>
+        </w:rPr>
+        <w:t>minimum</w:t>
+      </w:r>
+      <w:r>
+        <w:rPr>
+          <w:lang w:val="en-US"/>
+        </w:rPr>
+        <w:t xml:space="preserve"> </w:t>
+      </w:r>
+      <w:r>
+        <w:rPr>
+          <w:lang w:val="en-US"/>
+        </w:rPr>
+        <w:t xml:space="preserve">selected </w:t>
+      </w:r>
+      <w:r>
+        <w:rPr>
+          <w:lang w:val="en-US"/>
+        </w:rPr>
+        <w:t>rating</w:t>
+      </w:r>
+      <w:r>
+        <w:rPr>
+          <w:lang w:val="en-US"/>
+        </w:rPr>
+        <w:t xml:space="preserve">. </w:t>
+      </w:r>
+    </w:p>
+    <w:p>
+      <w:pPr>
+        <w:rPr>
+          <w:b/>
+          <w:bCs/>
+          <w:lang w:val="en-US"/>
+        </w:rPr>
+      </w:pPr>
+      <w:r>
+        <w:rPr>
+          <w:b/>
+          <w:bCs/>
+          <w:lang w:val="en-US"/>
+        </w:rPr>
+        <w:t>com.goanna.app.</w:t>
+      </w:r>
+      <w:r>
+        <w:rPr>
+          <w:b/>
+          <w:bCs/>
+          <w:lang w:val="en-US"/>
+        </w:rPr>
+        <w:t xml:space="preserve">menu  &gt;&gt;  </w:t>
+      </w:r>
+      <w:r>
+        <w:rPr>
+          <w:b/>
+          <w:bCs/>
+          <w:lang w:val="en-US"/>
+        </w:rPr>
+        <w:t>TitleMenuAction:</w:t>
+      </w:r>
+    </w:p>
+    <w:p>
+      <w:pPr>
+        <w:pStyle w:val="ListParagraph"/>
+        <w:numPr>
+          <w:ilvl w:val="0"/>
+          <w:numId w:val="10"/>
+        </w:numPr>
+        <w:rPr>
+          <w:lang w:val="en-US"/>
+        </w:rPr>
+      </w:pPr>
+      <w:r>
+        <w:rPr>
+          <w:b/>
+          <w:bCs/>
+          <w:lang w:val="en-US"/>
+        </w:rPr>
+        <w:t>TitleMenuAction</w:t>
+      </w:r>
+      <w:r>
+        <w:rPr>
+          <w:lang w:val="en-US"/>
+        </w:rPr>
+        <w:t xml:space="preserve"> </w:t>
+      </w:r>
+      <w:r>
+        <w:rPr>
+          <w:lang w:val="en-US"/>
+        </w:rPr>
+        <w:t xml:space="preserve">class extends MenuAction class and </w:t>
+      </w:r>
+      <w:r>
+        <w:rPr>
+          <w:b/>
+          <w:bCs/>
+          <w:lang w:val="en-US"/>
+        </w:rPr>
+        <w:t>implements</w:t>
+      </w:r>
+      <w:r>
+        <w:rPr>
+          <w:lang w:val="en-US"/>
+        </w:rPr>
+        <w:t xml:space="preserve"> the abstract methods </w:t>
+      </w:r>
+      <w:r>
+        <w:rPr>
+          <w:lang w:val="en-US"/>
+        </w:rPr>
+        <w:t>where actions like retrieving details, returning to the next menu are performed.</w:t>
+      </w:r>
+    </w:p>
+    <w:p>
+      <w:pPr>
+        <w:pStyle w:val="ListParagraph"/>
+        <w:numPr>
+          <w:ilvl w:val="0"/>
+          <w:numId w:val="10"/>
+        </w:numPr>
+        <w:rPr>
+          <w:lang w:val="en-US"/>
+        </w:rPr>
+      </w:pPr>
+      <w:r>
+        <w:rPr>
+          <w:lang w:val="en-US"/>
+        </w:rPr>
+        <w:t xml:space="preserve">The methods </w:t>
+      </w:r>
+      <w:r>
+        <w:rPr>
+          <w:lang w:val="en-US"/>
+        </w:rPr>
+        <w:t>retrieve</w:t>
+      </w:r>
+      <w:r>
+        <w:rPr>
+          <w:lang w:val="en-US"/>
+        </w:rPr>
+        <w:t xml:space="preserve"> information of the movies based on selected </w:t>
+      </w:r>
+      <w:r>
+        <w:rPr>
+          <w:lang w:val="en-US"/>
+        </w:rPr>
+        <w:t>Title</w:t>
+      </w:r>
+      <w:r>
+        <w:rPr>
+          <w:lang w:val="en-US"/>
+        </w:rPr>
+        <w:t xml:space="preserve">. </w:t>
+      </w:r>
+    </w:p>
+    <w:p>
+      <w:pPr>
+        <w:rPr>
+          <w:b/>
+          <w:bCs/>
+          <w:lang w:val="en-US"/>
+        </w:rPr>
+      </w:pPr>
+      <w:r>
+        <w:rPr>
+          <w:b/>
+          <w:bCs/>
+          <w:lang w:val="en-US"/>
+        </w:rPr>
+        <w:t>com.goanna.app.</w:t>
+      </w:r>
+      <w:r>
+        <w:rPr>
+          <w:b/>
+          <w:bCs/>
+          <w:lang w:val="en-US"/>
+        </w:rPr>
+        <w:t xml:space="preserve">menu  &gt;&gt;  </w:t>
+      </w:r>
+      <w:r>
+        <w:rPr>
+          <w:b/>
+          <w:bCs/>
+          <w:lang w:val="en-US"/>
+        </w:rPr>
+        <w:t>YearMenuAction:</w:t>
       </w:r>
     </w:p>
     <w:p>
@@ -934,66 +1812,43 @@
       </w:pPr>
       <w:r>
         <w:rPr>
-          <w:lang w:val="en-US"/>
-        </w:rPr>
-        <w:t xml:space="preserve">After user selects the </w:t>
-      </w:r>
-      <w:r>
-        <w:rPr>
-          <w:lang w:val="en-US"/>
-        </w:rPr>
-        <w:t>rating</w:t>
-      </w:r>
-      <w:r>
-        <w:rPr>
-          <w:lang w:val="en-US"/>
-        </w:rPr>
-        <w:t xml:space="preserve">, it displays all the movie information </w:t>
-      </w:r>
-      <w:r>
-        <w:rPr>
-          <w:lang w:val="en-US"/>
-        </w:rPr>
-        <w:t>according to the minimum rating user provides</w:t>
-      </w:r>
-      <w:r>
-        <w:rPr>
-          <w:lang w:val="en-US"/>
-        </w:rPr>
-        <w:t>.</w:t>
-      </w:r>
-    </w:p>
-    <w:p>
-      <w:pPr>
-        <w:rPr>
-          <w:b/>
-          <w:bCs/>
-          <w:lang w:val="en-US"/>
-        </w:rPr>
-      </w:pPr>
-      <w:r>
-        <w:rPr>
-          <w:b/>
-          <w:bCs/>
-          <w:lang w:val="en-US"/>
-        </w:rPr>
-        <w:t>Title</w:t>
-      </w:r>
-      <w:r>
-        <w:rPr>
-          <w:b/>
-          <w:bCs/>
-          <w:lang w:val="en-US"/>
-        </w:rPr>
-        <w:t>MenuAction</w:t>
-      </w:r>
-      <w:r>
-        <w:rPr>
-          <w:b/>
-          <w:bCs/>
-          <w:lang w:val="en-US"/>
-        </w:rPr>
-        <w:t>:</w:t>
+          <w:b/>
+          <w:bCs/>
+          <w:lang w:val="en-US"/>
+        </w:rPr>
+        <w:t>YearMenuAction</w:t>
+      </w:r>
+      <w:r>
+        <w:rPr>
+          <w:lang w:val="en-US"/>
+        </w:rPr>
+        <w:t xml:space="preserve"> </w:t>
+      </w:r>
+      <w:r>
+        <w:rPr>
+          <w:lang w:val="en-US"/>
+        </w:rPr>
+        <w:t xml:space="preserve">class extends MenuAction class and </w:t>
+      </w:r>
+      <w:r>
+        <w:rPr>
+          <w:b/>
+          <w:bCs/>
+          <w:lang w:val="en-US"/>
+        </w:rPr>
+        <w:t>implements</w:t>
+      </w:r>
+      <w:r>
+        <w:rPr>
+          <w:lang w:val="en-US"/>
+        </w:rPr>
+        <w:t xml:space="preserve"> the abstract methods </w:t>
+      </w:r>
+      <w:r>
+        <w:rPr>
+          <w:lang w:val="en-US"/>
+        </w:rPr>
+        <w:t>where actions like retrieving details, returning to the next menu are performed.</w:t>
       </w:r>
     </w:p>
     <w:p>
@@ -1001,7 +1856,7 @@
         <w:pStyle w:val="ListParagraph"/>
         <w:numPr>
           <w:ilvl w:val="0"/>
-          <w:numId w:val="10"/>
+          <w:numId w:val="9"/>
         </w:numPr>
         <w:rPr>
           <w:lang w:val="en-US"/>
@@ -1011,7 +1866,74 @@
         <w:rPr>
           <w:lang w:val="en-US"/>
         </w:rPr>
-        <w:t>This class extends MenuAction class and uses the abstract methods defined in that class.</w:t>
+        <w:t>Th</w:t>
+      </w:r>
+      <w:r>
+        <w:rPr>
+          <w:lang w:val="en-US"/>
+        </w:rPr>
+        <w:t>is</w:t>
+      </w:r>
+      <w:r>
+        <w:rPr>
+          <w:lang w:val="en-US"/>
+        </w:rPr>
+        <w:t xml:space="preserve"> method </w:t>
+      </w:r>
+      <w:r>
+        <w:rPr>
+          <w:lang w:val="en-US"/>
+        </w:rPr>
+        <w:t xml:space="preserve">retrieves information of the movies based on </w:t>
+      </w:r>
+      <w:r>
+        <w:rPr>
+          <w:lang w:val="en-US"/>
+        </w:rPr>
+        <w:t>minimum</w:t>
+      </w:r>
+      <w:r>
+        <w:rPr>
+          <w:lang w:val="en-US"/>
+        </w:rPr>
+        <w:t xml:space="preserve"> selected </w:t>
+      </w:r>
+      <w:r>
+        <w:rPr>
+          <w:lang w:val="en-US"/>
+        </w:rPr>
+        <w:t>year and will display all the movies from that year</w:t>
+      </w:r>
+      <w:r>
+        <w:rPr>
+          <w:lang w:val="en-US"/>
+        </w:rPr>
+        <w:t xml:space="preserve">. </w:t>
+      </w:r>
+    </w:p>
+    <w:p>
+      <w:pPr>
+        <w:rPr>
+          <w:b/>
+          <w:bCs/>
+          <w:lang w:val="en-US"/>
+        </w:rPr>
+      </w:pPr>
+      <w:r>
+        <w:rPr>
+          <w:b/>
+          <w:bCs/>
+          <w:lang w:val="en-US"/>
+        </w:rPr>
+        <w:t>MovieReviewApp</w:t>
+      </w:r>
+      <w:r>
+        <w:rPr>
+          <w:b/>
+          <w:bCs/>
+          <w:lang w:val="en-US"/>
+        </w:rPr>
+        <w:t>:</w:t>
       </w:r>
     </w:p>
     <w:p>
@@ -1019,7 +1941,7 @@
         <w:pStyle w:val="ListParagraph"/>
         <w:numPr>
           <w:ilvl w:val="0"/>
-          <w:numId w:val="10"/>
+          <w:numId w:val="9"/>
         </w:numPr>
         <w:rPr>
           <w:lang w:val="en-US"/>
@@ -1029,231 +1951,25 @@
         <w:rPr>
           <w:lang w:val="en-US"/>
         </w:rPr>
-        <w:t xml:space="preserve">The methods displayOptions and exceuteOption is used to display the </w:t>
-      </w:r>
-      <w:r>
-        <w:rPr>
-          <w:lang w:val="en-US"/>
-        </w:rPr>
-        <w:t>movie</w:t>
-      </w:r>
-      <w:r>
-        <w:rPr>
-          <w:lang w:val="en-US"/>
-        </w:rPr>
-        <w:t xml:space="preserve"> information</w:t>
-      </w:r>
-      <w:r>
-        <w:rPr>
-          <w:lang w:val="en-US"/>
-        </w:rPr>
-        <w:t xml:space="preserve"> according to the</w:t>
-      </w:r>
-      <w:r>
-        <w:rPr>
-          <w:lang w:val="en-US"/>
-        </w:rPr>
-        <w:t xml:space="preserve"> title that user selects</w:t>
-      </w:r>
-      <w:r>
-        <w:rPr>
-          <w:lang w:val="en-US"/>
-        </w:rPr>
-        <w:t xml:space="preserve">. </w:t>
-      </w:r>
-    </w:p>
-    <w:p>
-      <w:pPr>
-        <w:rPr>
-          <w:b/>
-          <w:bCs/>
-          <w:lang w:val="en-US"/>
-        </w:rPr>
-      </w:pPr>
-      <w:r>
-        <w:rPr>
-          <w:b/>
-          <w:bCs/>
-          <w:lang w:val="en-US"/>
-        </w:rPr>
-        <w:t>Year</w:t>
-      </w:r>
-      <w:r>
-        <w:rPr>
-          <w:b/>
-          <w:bCs/>
-          <w:lang w:val="en-US"/>
-        </w:rPr>
-        <w:t>MenuAction:</w:t>
-      </w:r>
-    </w:p>
-    <w:p>
-      <w:pPr>
-        <w:pStyle w:val="ListParagraph"/>
-        <w:numPr>
-          <w:ilvl w:val="0"/>
-          <w:numId w:val="11"/>
-        </w:numPr>
-        <w:rPr>
-          <w:lang w:val="en-US"/>
-        </w:rPr>
-      </w:pPr>
-      <w:r>
-        <w:rPr>
-          <w:lang w:val="en-US"/>
-        </w:rPr>
-        <w:t>This class extends MenuAction class and uses the abstract methods defined in that class.</w:t>
-      </w:r>
-    </w:p>
-    <w:p>
-      <w:pPr>
-        <w:pStyle w:val="ListParagraph"/>
-        <w:numPr>
-          <w:ilvl w:val="0"/>
-          <w:numId w:val="11"/>
-        </w:numPr>
-        <w:rPr>
-          <w:lang w:val="en-US"/>
-        </w:rPr>
-      </w:pPr>
-      <w:r>
-        <w:rPr>
-          <w:lang w:val="en-US"/>
-        </w:rPr>
-        <w:t xml:space="preserve">The methods displayOptions and exceuteOption is used to display all the movies </w:t>
-      </w:r>
-      <w:r>
-        <w:rPr>
-          <w:lang w:val="en-US"/>
-        </w:rPr>
-        <w:t>from the</w:t>
-      </w:r>
-      <w:r>
-        <w:rPr>
-          <w:lang w:val="en-US"/>
-        </w:rPr>
-        <w:t xml:space="preserve"> </w:t>
-      </w:r>
-      <w:r>
-        <w:rPr>
-          <w:lang w:val="en-US"/>
-        </w:rPr>
-        <w:t>year</w:t>
-      </w:r>
-      <w:r>
-        <w:rPr>
-          <w:lang w:val="en-US"/>
-        </w:rPr>
-        <w:t xml:space="preserve"> </w:t>
-      </w:r>
-      <w:r>
-        <w:rPr>
-          <w:lang w:val="en-US"/>
-        </w:rPr>
-        <w:t xml:space="preserve">which </w:t>
-      </w:r>
-      <w:r>
-        <w:rPr>
-          <w:lang w:val="en-US"/>
-        </w:rPr>
-        <w:t xml:space="preserve">user gives as </w:t>
-      </w:r>
-      <w:r>
-        <w:rPr>
-          <w:lang w:val="en-US"/>
-        </w:rPr>
-        <w:t xml:space="preserve">an </w:t>
-      </w:r>
-      <w:r>
-        <w:rPr>
-          <w:lang w:val="en-US"/>
-        </w:rPr>
-        <w:t xml:space="preserve">input. </w:t>
-      </w:r>
-    </w:p>
-    <w:p>
-      <w:pPr>
-        <w:pStyle w:val="ListParagraph"/>
-        <w:numPr>
-          <w:ilvl w:val="0"/>
-          <w:numId w:val="11"/>
-        </w:numPr>
-        <w:rPr>
-          <w:lang w:val="en-US"/>
-        </w:rPr>
-      </w:pPr>
-      <w:r>
-        <w:rPr>
-          <w:lang w:val="en-US"/>
-        </w:rPr>
-        <w:t xml:space="preserve">After user selects the </w:t>
-      </w:r>
-      <w:r>
-        <w:rPr>
-          <w:lang w:val="en-US"/>
-        </w:rPr>
-        <w:t>year</w:t>
-      </w:r>
-      <w:r>
-        <w:rPr>
-          <w:lang w:val="en-US"/>
-        </w:rPr>
-        <w:t xml:space="preserve">, it displays all the movie information according to the minimum </w:t>
-      </w:r>
-      <w:r>
-        <w:rPr>
-          <w:lang w:val="en-US"/>
-        </w:rPr>
-        <w:t>year</w:t>
-      </w:r>
-      <w:r>
-        <w:rPr>
-          <w:lang w:val="en-US"/>
-        </w:rPr>
-        <w:t xml:space="preserve"> user provides.</w:t>
-      </w:r>
-    </w:p>
-    <w:p>
-      <w:pPr>
-        <w:rPr>
-          <w:b/>
-          <w:bCs/>
-          <w:lang w:val="en-US"/>
-        </w:rPr>
-      </w:pPr>
-      <w:r>
-        <w:rPr>
-          <w:b/>
-          <w:bCs/>
-          <w:lang w:val="en-US"/>
-        </w:rPr>
-        <w:t>MovieReviewApp</w:t>
-      </w:r>
-      <w:r>
-        <w:rPr>
-          <w:b/>
-          <w:bCs/>
-          <w:lang w:val="en-US"/>
-        </w:rPr>
-        <w:t>:</w:t>
-      </w:r>
-    </w:p>
-    <w:p>
-      <w:pPr>
-        <w:pStyle w:val="ListParagraph"/>
-        <w:numPr>
-          <w:ilvl w:val="0"/>
-          <w:numId w:val="12"/>
-        </w:numPr>
-        <w:rPr>
-          <w:lang w:val="en-US"/>
-        </w:rPr>
-      </w:pPr>
-      <w:r>
-        <w:rPr>
-          <w:lang w:val="en-US"/>
-        </w:rPr>
-        <w:t>This is the main method where the methods in MainMenuActions are called to get the valid output.</w:t>
+        <w:t>Th</w:t>
+      </w:r>
+      <w:r>
+        <w:rPr>
+          <w:lang w:val="en-US"/>
+        </w:rPr>
+        <w:t>is</w:t>
+      </w:r>
+      <w:r>
+        <w:rPr>
+          <w:lang w:val="en-US"/>
+        </w:rPr>
+        <w:t xml:space="preserve"> method </w:t>
+      </w:r>
+      <w:r>
+        <w:rPr>
+          <w:lang w:val="en-US"/>
+        </w:rPr>
+        <w:t>performs the action of retrieving data, switches to the next menu and executes the action for next menu option.</w:t>
       </w:r>
     </w:p>
     <w:p>
@@ -2353,6 +3069,119 @@
     </w:lvl>
   </w:abstractNum>
   <w:abstractNum w:abstractNumId="9" w15:restartNumberingAfterBreak="0">
+    <w:nsid w:val="66FA6329"/>
+    <w:multiLevelType w:val="hybridMultilevel"/>
+    <w:tmpl w:val="F13C1A1C"/>
+    <w:lvl w:ilvl="0" w:tplc="0C090001">
+      <w:start w:val="1"/>
+      <w:numFmt w:val="bullet"/>
+      <w:lvlText w:val=""/>
+      <w:lvlJc w:val="left"/>
+      <w:pPr>
+        <w:ind w:left="720" w:hanging="360"/>
+      </w:pPr>
+      <w:rPr>
+        <w:rFonts w:ascii="Symbol" w:hAnsi="Symbol" w:hint="default"/>
+      </w:rPr>
+    </w:lvl>
+    <w:lvl w:ilvl="1" w:tplc="0C090003" w:tentative="1">
+      <w:start w:val="1"/>
+      <w:numFmt w:val="bullet"/>
+      <w:lvlText w:val="o"/>
+      <w:lvlJc w:val="left"/>
+      <w:pPr>
+        <w:ind w:left="1440" w:hanging="360"/>
+      </w:pPr>
+      <w:rPr>
+        <w:rFonts w:ascii="Courier New" w:hAnsi="Courier New" w:cs="Courier New" w:hint="default"/>
+      </w:rPr>
+    </w:lvl>
+    <w:lvl w:ilvl="2" w:tplc="0C090005" w:tentative="1">
+      <w:start w:val="1"/>
+      <w:numFmt w:val="bullet"/>
+      <w:lvlText w:val=""/>
+      <w:lvlJc w:val="left"/>
+      <w:pPr>
+        <w:ind w:left="2160" w:hanging="360"/>
+      </w:pPr>
+      <w:rPr>
+        <w:rFonts w:ascii="Wingdings" w:hAnsi="Wingdings" w:hint="default"/>
+      </w:rPr>
+    </w:lvl>
+    <w:lvl w:ilvl="3" w:tplc="0C090001" w:tentative="1">
+      <w:start w:val="1"/>
+      <w:numFmt w:val="bullet"/>
+      <w:lvlText w:val=""/>
+      <w:lvlJc w:val="left"/>
+      <w:pPr>
+        <w:ind w:left="2880" w:hanging="360"/>
+      </w:pPr>
+      <w:rPr>
+        <w:rFonts w:ascii="Symbol" w:hAnsi="Symbol" w:hint="default"/>
+      </w:rPr>
+    </w:lvl>
+    <w:lvl w:ilvl="4" w:tplc="0C090003" w:tentative="1">
+      <w:start w:val="1"/>
+      <w:numFmt w:val="bullet"/>
+      <w:lvlText w:val="o"/>
+      <w:lvlJc w:val="left"/>
+      <w:pPr>
+        <w:ind w:left="3600" w:hanging="360"/>
+      </w:pPr>
+      <w:rPr>
+        <w:rFonts w:ascii="Courier New" w:hAnsi="Courier New" w:cs="Courier New" w:hint="default"/>
+      </w:rPr>
+    </w:lvl>
+    <w:lvl w:ilvl="5" w:tplc="0C090005" w:tentative="1">
+      <w:start w:val="1"/>
+      <w:numFmt w:val="bullet"/>
+      <w:lvlText w:val=""/>
+      <w:lvlJc w:val="left"/>
+      <w:pPr>
+        <w:ind w:left="4320" w:hanging="360"/>
+      </w:pPr>
+      <w:rPr>
+        <w:rFonts w:ascii="Wingdings" w:hAnsi="Wingdings" w:hint="default"/>
+      </w:rPr>
+    </w:lvl>
+    <w:lvl w:ilvl="6" w:tplc="0C090001" w:tentative="1">
+      <w:start w:val="1"/>
+      <w:numFmt w:val="bullet"/>
+      <w:lvlText w:val=""/>
+      <w:lvlJc w:val="left"/>
+      <w:pPr>
+        <w:ind w:left="5040" w:hanging="360"/>
+      </w:pPr>
+      <w:rPr>
+        <w:rFonts w:ascii="Symbol" w:hAnsi="Symbol" w:hint="default"/>
+      </w:rPr>
+    </w:lvl>
+    <w:lvl w:ilvl="7" w:tplc="0C090003" w:tentative="1">
+      <w:start w:val="1"/>
+      <w:numFmt w:val="bullet"/>
+      <w:lvlText w:val="o"/>
+      <w:lvlJc w:val="left"/>
+      <w:pPr>
+        <w:ind w:left="5760" w:hanging="360"/>
+      </w:pPr>
+      <w:rPr>
+        <w:rFonts w:ascii="Courier New" w:hAnsi="Courier New" w:cs="Courier New" w:hint="default"/>
+      </w:rPr>
+    </w:lvl>
+    <w:lvl w:ilvl="8" w:tplc="0C090005" w:tentative="1">
+      <w:start w:val="1"/>
+      <w:numFmt w:val="bullet"/>
+      <w:lvlText w:val=""/>
+      <w:lvlJc w:val="left"/>
+      <w:pPr>
+        <w:ind w:left="6480" w:hanging="360"/>
+      </w:pPr>
+      <w:rPr>
+        <w:rFonts w:ascii="Wingdings" w:hAnsi="Wingdings" w:hint="default"/>
+      </w:rPr>
+    </w:lvl>
+  </w:abstractNum>
+  <w:abstractNum w:abstractNumId="10" w15:restartNumberingAfterBreak="0">
     <w:nsid w:val="743F7274"/>
     <w:multiLevelType w:val="hybridMultilevel"/>
     <w:tmpl w:val="20E8CB00"/>
@@ -2465,7 +3294,7 @@
       </w:rPr>
     </w:lvl>
   </w:abstractNum>
-  <w:abstractNum w:abstractNumId="10" w15:restartNumberingAfterBreak="0">
+  <w:abstractNum w:abstractNumId="11" w15:restartNumberingAfterBreak="0">
     <w:nsid w:val="787746BD"/>
     <w:multiLevelType w:val="hybridMultilevel"/>
     <w:tmpl w:val="FF5616FC"/>
@@ -2578,7 +3407,7 @@
       </w:rPr>
     </w:lvl>
   </w:abstractNum>
-  <w:abstractNum w:abstractNumId="11" w15:restartNumberingAfterBreak="0">
+  <w:abstractNum w:abstractNumId="12" w15:restartNumberingAfterBreak="0">
     <w:nsid w:val="7B6C2363"/>
     <w:multiLevelType w:val="hybridMultilevel"/>
     <w:tmpl w:val="88DE1718"/>
@@ -2713,7 +3542,7 @@
     <w:abstractNumId w:val="7"/>
   </w:num>
   <w:num w:numId="8">
-    <w:abstractNumId w:val="10"/>
+    <w:abstractNumId w:val="11"/>
   </w:num>
   <w:num w:numId="9">
     <w:abstractNumId w:val="6"/>
@@ -2722,10 +3551,13 @@
     <w:abstractNumId w:val="2"/>
   </w:num>
   <w:num w:numId="11">
-    <w:abstractNumId w:val="9"/>
+    <w:abstractNumId w:val="10"/>
   </w:num>
   <w:num w:numId="12">
-    <w:abstractNumId w:val="11"/>
+    <w:abstractNumId w:val="12"/>
+  </w:num>
+  <w:num w:numId="13">
+    <w:abstractNumId w:val="9"/>
   </w:num>
 </w:numbering>
 </file>
@@ -3132,6 +3964,7 @@
   <w:style w:type="character" w:default="1" w:styleId="DefaultParagraphFont">
     <w:name w:val="Default Paragraph Font"/>
     <w:uiPriority w:val="1"/>
+    <w:semiHidden/>
     <w:unhideWhenUsed/>
   </w:style>
   <w:style w:type="table" w:default="1" w:styleId="TableNormal">
@@ -3462,4 +4295,16 @@
     </a:ext>
   </a:extLst>
 </a:theme>
+</file>
+
+<file path=customXml/item1.xml><?xml version="1.0" encoding="utf-8"?>
+<b:Sources xmlns:b="http://schemas.openxmlformats.org/officeDocument/2006/bibliography" xmlns="http://schemas.openxmlformats.org/officeDocument/2006/bibliography" SelectedStyle="\APASixthEditionOfficeOnline.xsl" StyleName="APA" Version="6"/>
+</file>
+
+<file path=customXml/itemProps1.xml><?xml version="1.0" encoding="utf-8"?>
+<ds:datastoreItem xmlns:ds="http://schemas.openxmlformats.org/officeDocument/2006/customXml" ds:itemID="{75A9F8CE-02CC-48AF-A9A1-EB8E176003E9}">
+  <ds:schemaRefs>
+    <ds:schemaRef ds:uri="http://schemas.openxmlformats.org/officeDocument/2006/bibliography"/>
+  </ds:schemaRefs>
+</ds:datastoreItem>
 </file>
</xml_diff>